<commit_message>
Dashboard de técnicos añadido
</commit_message>
<xml_diff>
--- a/reports/Student #5/D02/05 - Requirements  #Student 5 D02.docx
+++ b/reports/Student #5/D02/05 - Requirements  #Student 5 D02.docx
@@ -286,7 +286,7 @@
                 <w:rFonts w:asciiTheme="majorHAnsi" w:hAnsiTheme="majorHAnsi" w:cstheme="majorBidi"/>
                 <w:b/>
                 <w:bCs/>
-                <w:lang w:val="es-ES"/>
+                <w:lang w:val="en-US"/>
               </w:rPr>
             </w:pPr>
             <w:r>
@@ -307,14 +307,14 @@
             <w:r>
               <w:rPr>
                 <w:rFonts w:asciiTheme="majorHAnsi" w:hAnsiTheme="majorHAnsi" w:cstheme="majorBidi"/>
-                <w:lang w:val="es-ES"/>
+                <w:lang w:val="en-US"/>
               </w:rPr>
               <w:t xml:space="preserve"> </w:t>
             </w:r>
             <w:r>
               <w:rPr>
                 <w:rFonts w:asciiTheme="majorHAnsi" w:hAnsiTheme="majorHAnsi" w:cstheme="majorBidi"/>
-                <w:lang w:val="es-ES"/>
+                <w:lang w:val="en-US"/>
               </w:rPr>
               <w:t>****</w:t>
             </w:r>
@@ -322,7 +322,7 @@
               <w:rPr>
                 <w:rFonts w:asciiTheme="majorHAnsi" w:hAnsiTheme="majorHAnsi" w:cstheme="majorBidi"/>
                 <w:u w:val="single"/>
-                <w:lang w:val="es-ES"/>
+                <w:lang w:val="en-US"/>
               </w:rPr>
               <w:t>3</w:t>
             </w:r>
@@ -330,14 +330,14 @@
               <w:rPr>
                 <w:rFonts w:asciiTheme="majorHAnsi" w:hAnsiTheme="majorHAnsi" w:cstheme="majorBidi"/>
                 <w:u w:val="single"/>
-                <w:lang w:val="es-ES"/>
+                <w:lang w:val="en-US"/>
               </w:rPr>
               <w:t>719</w:t>
             </w:r>
             <w:r>
               <w:rPr>
                 <w:rFonts w:asciiTheme="majorHAnsi" w:hAnsiTheme="majorHAnsi" w:cstheme="majorBidi"/>
-                <w:lang w:val="es-ES"/>
+                <w:lang w:val="en-US"/>
               </w:rPr>
               <w:t>*</w:t>
             </w:r>
@@ -377,7 +377,7 @@
               <w:sdtPr>
                 <w:rPr>
                   <w:rFonts w:asciiTheme="majorHAnsi" w:hAnsiTheme="majorHAnsi" w:cstheme="majorHAnsi"/>
-                  <w:lang w:val="es-ES"/>
+                  <w:lang w:val="en-US"/>
                 </w:rPr>
                 <w:tag w:val="UVUS02"/>
                 <w:id w:val="1381354132"/>
@@ -391,21 +391,21 @@
                 <w:r>
                   <w:rPr>
                     <w:rFonts w:asciiTheme="majorHAnsi" w:hAnsiTheme="majorHAnsi" w:cstheme="majorHAnsi"/>
-                    <w:lang w:val="es-ES"/>
+                    <w:lang w:val="en-US"/>
                   </w:rPr>
                   <w:t xml:space="preserve"> </w:t>
                 </w:r>
                 <w:r>
                   <w:rPr>
                     <w:rFonts w:asciiTheme="majorHAnsi" w:hAnsiTheme="majorHAnsi" w:cstheme="majorHAnsi"/>
-                    <w:lang w:val="es-ES"/>
+                    <w:lang w:val="en-US"/>
                   </w:rPr>
                   <w:t>VNK5300</w:t>
                 </w:r>
                 <w:r>
                   <w:rPr>
                     <w:rFonts w:asciiTheme="majorHAnsi" w:hAnsiTheme="majorHAnsi" w:cstheme="majorHAnsi"/>
-                    <w:lang w:val="es-ES"/>
+                    <w:lang w:val="en-US"/>
                   </w:rPr>
                   <w:t xml:space="preserve">  </w:t>
                 </w:r>
@@ -541,16 +541,8 @@
                   <w:rPr>
                     <w:rFonts w:asciiTheme="majorHAnsi" w:hAnsiTheme="majorHAnsi" w:cstheme="majorHAnsi"/>
                   </w:rPr>
-                  <w:t xml:space="preserve">tester, </w:t>
+                  <w:t>tester, desarrollador</w:t>
                 </w:r>
-                <w:proofErr w:type="spellStart"/>
-                <w:r>
-                  <w:rPr>
-                    <w:rFonts w:asciiTheme="majorHAnsi" w:hAnsiTheme="majorHAnsi" w:cstheme="majorHAnsi"/>
-                  </w:rPr>
-                  <w:t>desarrollador</w:t>
-                </w:r>
-                <w:proofErr w:type="spellEnd"/>
                 <w:r>
                   <w:rPr>
                     <w:rFonts w:asciiTheme="majorHAnsi" w:hAnsiTheme="majorHAnsi" w:cstheme="majorHAnsi"/>
@@ -649,7 +641,35 @@
                     <w:rFonts w:asciiTheme="majorHAnsi" w:hAnsiTheme="majorHAnsi" w:cstheme="majorHAnsi"/>
                     <w:lang w:val="es-ES"/>
                   </w:rPr>
-                  <w:t>13 de febrero del</w:t>
+                  <w:t>1</w:t>
+                </w:r>
+                <w:r>
+                  <w:rPr>
+                    <w:rFonts w:asciiTheme="majorHAnsi" w:hAnsiTheme="majorHAnsi" w:cstheme="majorHAnsi"/>
+                    <w:lang w:val="es-ES"/>
+                  </w:rPr>
+                  <w:t>1</w:t>
+                </w:r>
+                <w:r>
+                  <w:rPr>
+                    <w:rFonts w:asciiTheme="majorHAnsi" w:hAnsiTheme="majorHAnsi" w:cstheme="majorHAnsi"/>
+                    <w:lang w:val="es-ES"/>
+                  </w:rPr>
+                  <w:t xml:space="preserve"> de </w:t>
+                </w:r>
+                <w:r>
+                  <w:rPr>
+                    <w:rFonts w:asciiTheme="majorHAnsi" w:hAnsiTheme="majorHAnsi" w:cstheme="majorHAnsi"/>
+                    <w:lang w:val="es-ES"/>
+                  </w:rPr>
+                  <w:t>marzo</w:t>
+                </w:r>
+                <w:r>
+                  <w:rPr>
+                    <w:rFonts w:asciiTheme="majorHAnsi" w:hAnsiTheme="majorHAnsi" w:cstheme="majorHAnsi"/>
+                    <w:lang w:val="es-ES"/>
+                  </w:rPr>
+                  <w:t xml:space="preserve"> del</w:t>
                 </w:r>
                 <w:r>
                   <w:rPr>
@@ -9188,6 +9208,7 @@
     <w:rsid w:val="001476FF"/>
     <w:rsid w:val="001942D6"/>
     <w:rsid w:val="001B7228"/>
+    <w:rsid w:val="001E7957"/>
     <w:rsid w:val="001F6D99"/>
     <w:rsid w:val="002E7C89"/>
     <w:rsid w:val="00311D70"/>
@@ -9209,6 +9230,7 @@
     <w:rsid w:val="008D7434"/>
     <w:rsid w:val="00953D97"/>
     <w:rsid w:val="00966054"/>
+    <w:rsid w:val="009B16A5"/>
     <w:rsid w:val="009E476D"/>
     <w:rsid w:val="00A92E9D"/>
     <w:rsid w:val="00B04CA5"/>

</xml_diff>